<commit_message>
Adding previously trained agents and an example agent for ppl to test
</commit_message>
<xml_diff>
--- a/RL Learnings.docx
+++ b/RL Learnings.docx
@@ -512,19 +512,305 @@
     </w:p>
     <w:p>
       <w:pPr>
-        <w:ind w:left="360"/>
-        <w:rPr>
-          <w:lang w:val="en-US"/>
-        </w:rPr>
-      </w:pPr>
-    </w:p>
-    <w:p>
-      <w:pPr>
-        <w:ind w:firstLine="720"/>
-        <w:rPr>
-          <w:lang w:val="en-US"/>
-        </w:rPr>
-      </w:pPr>
+        <w:rPr>
+          <w:lang w:val="en-US"/>
+        </w:rPr>
+      </w:pPr>
+    </w:p>
+    <w:p>
+      <w:pPr>
+        <w:rPr>
+          <w:lang w:val="en-US"/>
+        </w:rPr>
+      </w:pPr>
+      <w:r>
+        <w:rPr>
+          <w:lang w:val="en-US"/>
+        </w:rPr>
+        <w:t>Best results so far:</w:t>
+      </w:r>
+    </w:p>
+    <w:p>
+      <w:pPr>
+        <w:pStyle w:val="ListParagraph"/>
+        <w:numPr>
+          <w:ilvl w:val="0"/>
+          <w:numId w:val="2"/>
+        </w:numPr>
+        <w:rPr>
+          <w:lang w:val="en-US"/>
+        </w:rPr>
+      </w:pPr>
+      <w:r>
+        <w:rPr>
+          <w:lang w:val="en-US"/>
+        </w:rPr>
+        <w:t>1 object detected</w:t>
+      </w:r>
+    </w:p>
+    <w:p>
+      <w:pPr>
+        <w:pStyle w:val="ListParagraph"/>
+        <w:numPr>
+          <w:ilvl w:val="0"/>
+          <w:numId w:val="2"/>
+        </w:numPr>
+        <w:rPr>
+          <w:lang w:val="en-US"/>
+        </w:rPr>
+      </w:pPr>
+      <w:r>
+        <w:rPr>
+          <w:lang w:val="en-US"/>
+        </w:rPr>
+        <w:t>Learning rate 0.005</w:t>
+      </w:r>
+    </w:p>
+    <w:p>
+      <w:pPr>
+        <w:pStyle w:val="ListParagraph"/>
+        <w:numPr>
+          <w:ilvl w:val="0"/>
+          <w:numId w:val="2"/>
+        </w:numPr>
+        <w:rPr>
+          <w:lang w:val="en-US"/>
+        </w:rPr>
+      </w:pPr>
+      <w:r>
+        <w:rPr>
+          <w:lang w:val="en-US"/>
+        </w:rPr>
+        <w:t>Gamma 0.95</w:t>
+      </w:r>
+    </w:p>
+    <w:p>
+      <w:pPr>
+        <w:pStyle w:val="ListParagraph"/>
+        <w:numPr>
+          <w:ilvl w:val="0"/>
+          <w:numId w:val="2"/>
+        </w:numPr>
+        <w:rPr>
+          <w:lang w:val="en-US"/>
+        </w:rPr>
+      </w:pPr>
+      <w:r>
+        <w:rPr>
+          <w:lang w:val="en-US"/>
+        </w:rPr>
+        <w:t>Structure, 48, 24, 12, 4</w:t>
+      </w:r>
+    </w:p>
+    <w:p>
+      <w:pPr>
+        <w:pStyle w:val="ListParagraph"/>
+        <w:numPr>
+          <w:ilvl w:val="0"/>
+          <w:numId w:val="2"/>
+        </w:numPr>
+        <w:rPr>
+          <w:lang w:val="en-US"/>
+        </w:rPr>
+      </w:pPr>
+      <w:r>
+        <w:rPr>
+          <w:lang w:val="en-US"/>
+        </w:rPr>
+        <w:t>Rewards 100, -200, -1</w:t>
+      </w:r>
+    </w:p>
+    <w:p>
+      <w:pPr>
+        <w:pStyle w:val="ListParagraph"/>
+        <w:numPr>
+          <w:ilvl w:val="0"/>
+          <w:numId w:val="2"/>
+        </w:numPr>
+        <w:rPr>
+          <w:lang w:val="en-US"/>
+        </w:rPr>
+      </w:pPr>
+      <w:r>
+        <w:rPr>
+          <w:lang w:val="en-US"/>
+        </w:rPr>
+        <w:t>Plateau after about 8 or 9 trials</w:t>
+      </w:r>
+    </w:p>
+    <w:p>
+      <w:pPr>
+        <w:pStyle w:val="ListParagraph"/>
+        <w:numPr>
+          <w:ilvl w:val="0"/>
+          <w:numId w:val="2"/>
+        </w:numPr>
+        <w:rPr>
+          <w:lang w:val="en-US"/>
+        </w:rPr>
+      </w:pPr>
+      <w:r>
+        <w:rPr>
+          <w:lang w:val="en-US"/>
+        </w:rPr>
+        <w:t xml:space="preserve">Pass player pos, player step, player size, distance to walls, </w:t>
+      </w:r>
+    </w:p>
+    <w:p>
+      <w:pPr>
+        <w:pStyle w:val="ListParagraph"/>
+        <w:numPr>
+          <w:ilvl w:val="1"/>
+          <w:numId w:val="2"/>
+        </w:numPr>
+        <w:rPr>
+          <w:lang w:val="en-US"/>
+        </w:rPr>
+      </w:pPr>
+      <w:r>
+        <w:rPr>
+          <w:lang w:val="en-US"/>
+        </w:rPr>
+        <w:t>Enemy and good velocities and distances and if they are above below, left or right</w:t>
+      </w:r>
+    </w:p>
+    <w:p>
+      <w:pPr>
+        <w:rPr>
+          <w:lang w:val="en-US"/>
+        </w:rPr>
+      </w:pPr>
+    </w:p>
+    <w:p>
+      <w:pPr>
+        <w:rPr>
+          <w:b/>
+          <w:bCs/>
+          <w:lang w:val="en-US"/>
+        </w:rPr>
+      </w:pPr>
+      <w:r>
+        <w:rPr>
+          <w:lang w:val="en-US"/>
+        </w:rPr>
+        <w:t>Next Test</w:t>
+      </w:r>
+      <w:r>
+        <w:rPr>
+          <w:lang w:val="en-US"/>
+        </w:rPr>
+        <w:t xml:space="preserve"> (state shape now 148 for sum of 4 frames)</w:t>
+      </w:r>
+      <w:r>
+        <w:rPr>
+          <w:lang w:val="en-US"/>
+        </w:rPr>
+        <w:t xml:space="preserve"> </w:t>
+      </w:r>
+      <w:r>
+        <w:rPr>
+          <w:b/>
+          <w:bCs/>
+          <w:lang w:val="en-US"/>
+        </w:rPr>
+        <w:t>Best so far</w:t>
+      </w:r>
+    </w:p>
+    <w:p>
+      <w:pPr>
+        <w:pStyle w:val="ListParagraph"/>
+        <w:numPr>
+          <w:ilvl w:val="0"/>
+          <w:numId w:val="2"/>
+        </w:numPr>
+        <w:rPr>
+          <w:lang w:val="en-US"/>
+        </w:rPr>
+      </w:pPr>
+      <w:r>
+        <w:rPr>
+          <w:lang w:val="en-US"/>
+        </w:rPr>
+        <w:t>Remove player position and size</w:t>
+      </w:r>
+    </w:p>
+    <w:p>
+      <w:pPr>
+        <w:pStyle w:val="ListParagraph"/>
+        <w:numPr>
+          <w:ilvl w:val="0"/>
+          <w:numId w:val="2"/>
+        </w:numPr>
+        <w:rPr>
+          <w:lang w:val="en-US"/>
+        </w:rPr>
+      </w:pPr>
+      <w:r>
+        <w:rPr>
+          <w:lang w:val="en-US"/>
+        </w:rPr>
+        <w:t xml:space="preserve">Detect 2 </w:t>
+      </w:r>
+      <w:r>
+        <w:rPr>
+          <w:lang w:val="en-US"/>
+        </w:rPr>
+        <w:t>objects rather than just 1</w:t>
+      </w:r>
+    </w:p>
+    <w:p>
+      <w:pPr>
+        <w:pStyle w:val="ListParagraph"/>
+        <w:numPr>
+          <w:ilvl w:val="0"/>
+          <w:numId w:val="2"/>
+        </w:numPr>
+        <w:rPr>
+          <w:lang w:val="en-US"/>
+        </w:rPr>
+      </w:pPr>
+      <w:r>
+        <w:rPr>
+          <w:lang w:val="en-US"/>
+        </w:rPr>
+        <w:t>Add a larger layer to network</w:t>
+      </w:r>
+    </w:p>
+    <w:p>
+      <w:pPr>
+        <w:pStyle w:val="ListParagraph"/>
+        <w:numPr>
+          <w:ilvl w:val="0"/>
+          <w:numId w:val="2"/>
+        </w:numPr>
+        <w:rPr>
+          <w:lang w:val="en-US"/>
+        </w:rPr>
+      </w:pPr>
+      <w:r>
+        <w:rPr>
+          <w:lang w:val="en-US"/>
+        </w:rPr>
+        <w:t>Reduce Learning rate to 0.001</w:t>
+      </w:r>
+    </w:p>
+    <w:p>
+      <w:pPr>
+        <w:pStyle w:val="ListParagraph"/>
+        <w:numPr>
+          <w:ilvl w:val="0"/>
+          <w:numId w:val="2"/>
+        </w:numPr>
+        <w:rPr>
+          <w:lang w:val="en-US"/>
+        </w:rPr>
+      </w:pPr>
+      <w:r>
+        <w:rPr>
+          <w:lang w:val="en-US"/>
+        </w:rPr>
+        <w:t>Rewards 100, -150, -1</w:t>
+      </w:r>
     </w:p>
     <w:sectPr>
       <w:pgSz w:w="12240" w:h="15840"/>

</xml_diff>